<commit_message>
AltairZ80: Fix 8080 and Z80 CPU
</commit_message>
<xml_diff>
--- a/doc/altairz80_doc.docx
+++ b/doc/altairz80_doc.docx
@@ -1,6 +1,6 @@
 
 <file path=word/document.xml><?xml version="1.0" encoding="utf-8"?>
-<w:document xmlns:wpc="http://schemas.microsoft.com/office/word/2010/wordprocessingCanvas" xmlns:cx="http://schemas.microsoft.com/office/drawing/2014/chartex" xmlns:cx1="http://schemas.microsoft.com/office/drawing/2015/9/8/chartex" xmlns:cx2="http://schemas.microsoft.com/office/drawing/2015/10/21/chartex" xmlns:cx3="http://schemas.microsoft.com/office/drawing/2016/5/9/chartex" xmlns:cx4="http://schemas.microsoft.com/office/drawing/2016/5/10/chartex" xmlns:cx5="http://schemas.microsoft.com/office/drawing/2016/5/11/chartex" xmlns:cx6="http://schemas.microsoft.com/office/drawing/2016/5/12/chartex" xmlns:cx7="http://schemas.microsoft.com/office/drawing/2016/5/13/chartex" xmlns:cx8="http://schemas.microsoft.com/office/drawing/2016/5/14/chartex" xmlns:mc="http://schemas.openxmlformats.org/markup-compatibility/2006" xmlns:aink="http://schemas.microsoft.com/office/drawing/2016/ink" xmlns:am3d="http://schemas.microsoft.com/office/drawing/2017/model3d" xmlns:o="urn:schemas-microsoft-com:office:office" xmlns:oel="http://schemas.microsoft.com/office/2019/extlst" xmlns:r="http://schemas.openxmlformats.org/officeDocument/2006/relationships" xmlns:m="http://schemas.openxmlformats.org/officeDocument/2006/math" xmlns:v="urn:schemas-microsoft-com:vml" xmlns:wp14="http://schemas.microsoft.com/office/word/2010/wordprocessingDrawing" xmlns:wp="http://schemas.openxmlformats.org/drawingml/2006/wordprocessingDrawing" xmlns:w10="urn:schemas-microsoft-com:office:word" xmlns:w="http://schemas.openxmlformats.org/wordprocessingml/2006/main" xmlns:w14="http://schemas.microsoft.com/office/word/2010/wordml" xmlns:w15="http://schemas.microsoft.com/office/word/2012/wordml" xmlns:w16cex="http://schemas.microsoft.com/office/word/2018/wordml/cex" xmlns:w16cid="http://schemas.microsoft.com/office/word/2016/wordml/cid" xmlns:w16="http://schemas.microsoft.com/office/word/2018/wordml" xmlns:w16sdtdh="http://schemas.microsoft.com/office/word/2020/wordml/sdtdatahash" xmlns:w16se="http://schemas.microsoft.com/office/word/2015/wordml/symex" xmlns:wpg="http://schemas.microsoft.com/office/word/2010/wordprocessingGroup" xmlns:wpi="http://schemas.microsoft.com/office/word/2010/wordprocessingInk" xmlns:wne="http://schemas.microsoft.com/office/word/2006/wordml" xmlns:wps="http://schemas.microsoft.com/office/word/2010/wordprocessingShape" mc:Ignorable="w14 w15 w16se w16cid w16 w16cex w16sdtdh wp14">
+<w:document xmlns:wpc="http://schemas.microsoft.com/office/word/2010/wordprocessingCanvas" xmlns:cx="http://schemas.microsoft.com/office/drawing/2014/chartex" xmlns:cx1="http://schemas.microsoft.com/office/drawing/2015/9/8/chartex" xmlns:cx2="http://schemas.microsoft.com/office/drawing/2015/10/21/chartex" xmlns:cx3="http://schemas.microsoft.com/office/drawing/2016/5/9/chartex" xmlns:cx4="http://schemas.microsoft.com/office/drawing/2016/5/10/chartex" xmlns:cx5="http://schemas.microsoft.com/office/drawing/2016/5/11/chartex" xmlns:cx6="http://schemas.microsoft.com/office/drawing/2016/5/12/chartex" xmlns:cx7="http://schemas.microsoft.com/office/drawing/2016/5/13/chartex" xmlns:cx8="http://schemas.microsoft.com/office/drawing/2016/5/14/chartex" xmlns:mc="http://schemas.openxmlformats.org/markup-compatibility/2006" xmlns:aink="http://schemas.microsoft.com/office/drawing/2016/ink" xmlns:am3d="http://schemas.microsoft.com/office/drawing/2017/model3d" xmlns:o="urn:schemas-microsoft-com:office:office" xmlns:oel="http://schemas.microsoft.com/office/2019/extlst" xmlns:r="http://schemas.openxmlformats.org/officeDocument/2006/relationships" xmlns:m="http://schemas.openxmlformats.org/officeDocument/2006/math" xmlns:v="urn:schemas-microsoft-com:vml" xmlns:wp14="http://schemas.microsoft.com/office/word/2010/wordprocessingDrawing" xmlns:wp="http://schemas.openxmlformats.org/drawingml/2006/wordprocessingDrawing" xmlns:w10="urn:schemas-microsoft-com:office:word" xmlns:w="http://schemas.openxmlformats.org/wordprocessingml/2006/main" xmlns:w14="http://schemas.microsoft.com/office/word/2010/wordml" xmlns:w15="http://schemas.microsoft.com/office/word/2012/wordml" xmlns:w16cex="http://schemas.microsoft.com/office/word/2018/wordml/cex" xmlns:w16cid="http://schemas.microsoft.com/office/word/2016/wordml/cid" xmlns:w16="http://schemas.microsoft.com/office/word/2018/wordml" xmlns:w16du="http://schemas.microsoft.com/office/word/2023/wordml/word16du" xmlns:w16sdtdh="http://schemas.microsoft.com/office/word/2020/wordml/sdtdatahash" xmlns:w16se="http://schemas.microsoft.com/office/word/2015/wordml/symex" xmlns:wpg="http://schemas.microsoft.com/office/word/2010/wordprocessingGroup" xmlns:wpi="http://schemas.microsoft.com/office/word/2010/wordprocessingInk" xmlns:wne="http://schemas.microsoft.com/office/word/2006/wordml" xmlns:wps="http://schemas.microsoft.com/office/word/2010/wordprocessingShape" mc:Ignorable="w14 w15 w16se w16cid w16 w16cex w16sdtdh w16du wp14">
   <w:body>
     <w:p>
       <w:pPr>
@@ -33,14 +33,7 @@
           <w:b/>
           <w:sz w:val="32"/>
         </w:rPr>
-        <w:t>17</w:t>
-      </w:r>
-      <w:r>
-        <w:rPr>
-          <w:b/>
-          <w:sz w:val="32"/>
-        </w:rPr>
-        <w:t>-Mar</w:t>
+        <w:t>13-Jul</w:t>
       </w:r>
       <w:r>
         <w:rPr>
@@ -16654,6 +16647,54 @@
         <w:pStyle w:val="TextBullet"/>
       </w:pPr>
       <w:r>
+        <w:t>13</w:t>
+      </w:r>
+      <w:r>
+        <w:t>-</w:t>
+      </w:r>
+      <w:r>
+        <w:t>Jul-2024</w:t>
+      </w:r>
+      <w:r>
+        <w:tab/>
+        <w:t>Peter Schorn (</w:t>
+      </w:r>
+      <w:r>
+        <w:t>fixed some 8080 and Z80 instructions based on</w:t>
+      </w:r>
+      <w:r>
+        <w:tab/>
+      </w:r>
+      <w:r>
+        <w:tab/>
+      </w:r>
+      <w:r>
+        <w:tab/>
+      </w:r>
+      <w:r>
+        <w:tab/>
+      </w:r>
+      <w:r>
+        <w:t>Thomas</w:t>
+      </w:r>
+      <w:r>
+        <w:t xml:space="preserve"> </w:t>
+      </w:r>
+      <w:r>
+        <w:t>Eberhardt</w:t>
+      </w:r>
+      <w:r>
+        <w:t>’s work</w:t>
+      </w:r>
+      <w:r>
+        <w:t>)</w:t>
+      </w:r>
+    </w:p>
+    <w:p>
+      <w:pPr>
+        <w:pStyle w:val="TextBullet"/>
+      </w:pPr>
+      <w:r>
         <w:t>31-Dec-2023</w:t>
       </w:r>
       <w:r>
@@ -17205,6 +17246,7 @@
         <w:pStyle w:val="TextBullet"/>
       </w:pPr>
       <w:r>
+        <w:lastRenderedPageBreak/>
         <w:t>29-Mar-2014,</w:t>
       </w:r>
       <w:r>
@@ -17229,32 +17271,490 @@
         <w:pStyle w:val="TextBullet"/>
       </w:pPr>
       <w:r>
+        <w:t>15-Apr-2013,</w:t>
+      </w:r>
+      <w:r>
+        <w:tab/>
+      </w:r>
+      <w:r>
+        <w:t>Peter Schorn (a</w:t>
+      </w:r>
+      <w:r>
+        <w:t xml:space="preserve">dded correct cycle count timing for 8080 CPU, improved </w:t>
+      </w:r>
+      <w:r>
+        <w:tab/>
+      </w:r>
+      <w:r>
+        <w:tab/>
+      </w:r>
+      <w:r>
+        <w:tab/>
+      </w:r>
+      <w:r>
+        <w:t>.IMD file processing, SIO ‘C’ switch was renamed to ‘N’</w:t>
+      </w:r>
+      <w:r>
+        <w:t>)</w:t>
+      </w:r>
+    </w:p>
+    <w:p>
+      <w:pPr>
+        <w:pStyle w:val="TextBullet"/>
+      </w:pPr>
+      <w:r>
+        <w:t>24-Aug-2012,</w:t>
+      </w:r>
+      <w:r>
+        <w:tab/>
+        <w:t>Peter Schorn (added capability to HDSK device for IMD disk processing)</w:t>
+      </w:r>
+    </w:p>
+    <w:p>
+      <w:pPr>
+        <w:pStyle w:val="TextBullet"/>
+      </w:pPr>
+      <w:r>
+        <w:t>01-Aug-2011,</w:t>
+      </w:r>
+      <w:r>
+        <w:tab/>
+        <w:t>Peter Schorn (added some explanation to Altair Basic)</w:t>
+      </w:r>
+    </w:p>
+    <w:p>
+      <w:pPr>
+        <w:pStyle w:val="TextBullet"/>
+      </w:pPr>
+      <w:r>
+        <w:t>29-Sep-2009,</w:t>
+      </w:r>
+      <w:r>
+        <w:tab/>
+        <w:t>Peter Schorn (added debug flags to SIO, PTR and PTP)</w:t>
+      </w:r>
+    </w:p>
+    <w:p>
+      <w:pPr>
+        <w:pStyle w:val="TextBullet"/>
+      </w:pPr>
+      <w:r>
+        <w:t>18-Apr-2009,</w:t>
+      </w:r>
+      <w:r>
+        <w:tab/>
+        <w:t xml:space="preserve">Peter Schorn (fixed some errata in the manual found by Kim Sparre and </w:t>
+      </w:r>
+      <w:r>
+        <w:tab/>
+      </w:r>
+      <w:r>
+        <w:tab/>
+      </w:r>
+      <w:r>
+        <w:tab/>
+      </w:r>
+      <w:r>
+        <w:t>added additional disk layouts to HDSK)</w:t>
+      </w:r>
+    </w:p>
+    <w:p>
+      <w:pPr>
+        <w:pStyle w:val="TextBullet"/>
+      </w:pPr>
+      <w:r>
+        <w:t>17-Aug-2008,</w:t>
+      </w:r>
+      <w:r>
+        <w:tab/>
+        <w:t>Peter Schorn (moved VERBOSE/QUIET for DSK and HDSK to debug flags)</w:t>
+      </w:r>
+    </w:p>
+    <w:p>
+      <w:pPr>
+        <w:pStyle w:val="TextBullet"/>
+      </w:pPr>
+      <w:r>
+        <w:t>03-Jul-2008,</w:t>
+      </w:r>
+      <w:r>
+        <w:tab/>
+        <w:t xml:space="preserve">Howard M. Harte (added support for hardware modules from Cromemco, </w:t>
+      </w:r>
+      <w:r>
+        <w:tab/>
+      </w:r>
+      <w:r>
+        <w:tab/>
+      </w:r>
+      <w:r>
+        <w:t>Advanced Digital Corporation, Seattle Computer Products and N8VEM)</w:t>
+      </w:r>
+    </w:p>
+    <w:p>
+      <w:pPr>
+        <w:pStyle w:val="TextBullet"/>
+      </w:pPr>
+      <w:r>
+        <w:t>29-Feb-2008,</w:t>
+      </w:r>
+      <w:r>
+        <w:tab/>
+        <w:t xml:space="preserve">Howard M. Harte / Peter Schorn (added support for additional S100 and </w:t>
+      </w:r>
+      <w:r>
+        <w:tab/>
+      </w:r>
+      <w:r>
+        <w:tab/>
+      </w:r>
+      <w:r>
+        <w:tab/>
+      </w:r>
+      <w:r>
+        <w:t>CompuPro hardware modules, added 8086 CPU)</w:t>
+      </w:r>
+    </w:p>
+    <w:p>
+      <w:pPr>
+        <w:pStyle w:val="TextBullet"/>
+      </w:pPr>
+      <w:r>
+        <w:t>29-Dec-2007,</w:t>
+      </w:r>
+      <w:r>
+        <w:tab/>
+        <w:t xml:space="preserve">Howard M. Harte / Peter Schorn (added support for Vector Graphic </w:t>
+      </w:r>
+      <w:r>
+        <w:tab/>
+      </w:r>
+      <w:r>
+        <w:tab/>
+      </w:r>
+      <w:r>
+        <w:tab/>
+      </w:r>
+      <w:r>
+        <w:t xml:space="preserve">Flashwriter II, Micropolis FDC, ImageDisk disk image File, IMSAI FIF disk </w:t>
+      </w:r>
+      <w:r>
+        <w:tab/>
+      </w:r>
+      <w:r>
+        <w:tab/>
+      </w:r>
+      <w:r>
+        <w:t>controller, North Star MDS-AD disk controller)</w:t>
+      </w:r>
+    </w:p>
+    <w:p>
+      <w:pPr>
+        <w:pStyle w:val="TextBullet"/>
+      </w:pPr>
+      <w:r>
+        <w:t>21-Apr-2007,</w:t>
+      </w:r>
+      <w:r>
+        <w:tab/>
+        <w:t>Peter Schorn (added documentation for UCSD Pascal II.0)</w:t>
+      </w:r>
+    </w:p>
+    <w:p>
+      <w:pPr>
+        <w:pStyle w:val="TextBullet"/>
+      </w:pPr>
+      <w:r>
+        <w:t>14-Apr-2007,</w:t>
+      </w:r>
+      <w:r>
+        <w:tab/>
+        <w:t xml:space="preserve">Peter Schorn (added documentation for Howard M. Harte’s hard disk </w:t>
+      </w:r>
+      <w:r>
+        <w:tab/>
+      </w:r>
+      <w:r>
+        <w:tab/>
+      </w:r>
+      <w:r>
+        <w:tab/>
+      </w:r>
+      <w:r>
+        <w:t>extensions)</w:t>
+      </w:r>
+    </w:p>
+    <w:p>
+      <w:pPr>
+        <w:pStyle w:val="TextBullet"/>
+      </w:pPr>
+      <w:r>
+        <w:t>05-Jan-2007,</w:t>
+      </w:r>
+      <w:r>
+        <w:tab/>
+        <w:t>Peter Schorn (added networking capability, included CP/NET and CPNOS)</w:t>
+      </w:r>
+    </w:p>
+    <w:p>
+      <w:pPr>
+        <w:pStyle w:val="TextBullet"/>
+      </w:pPr>
+      <w:r>
+        <w:t>26-Nov-2006,</w:t>
+      </w:r>
+      <w:r>
+        <w:tab/>
+        <w:t xml:space="preserve">Peter Schorn (SIO can now be attached to a file, SIO rewritten for better </w:t>
+      </w:r>
+      <w:r>
+        <w:tab/>
+      </w:r>
+      <w:r>
+        <w:tab/>
+      </w:r>
+      <w:r>
+        <w:tab/>
+      </w:r>
+      <w:r>
+        <w:t>efficiency)</w:t>
+      </w:r>
+    </w:p>
+    <w:p>
+      <w:pPr>
+        <w:pStyle w:val="TextBullet"/>
+      </w:pPr>
+      <w:r>
+        <w:t>15-Oct-2006,</w:t>
+      </w:r>
+      <w:r>
+        <w:tab/>
+        <w:t xml:space="preserve">Peter Schorn (updated CP/M 2 operating system and application software </w:t>
+      </w:r>
+      <w:r>
+        <w:tab/>
+      </w:r>
+      <w:r>
+        <w:tab/>
+      </w:r>
+      <w:r>
+        <w:t>description)</w:t>
+      </w:r>
+    </w:p>
+    <w:p>
+      <w:pPr>
+        <w:pStyle w:val="TextBullet"/>
+      </w:pPr>
+      <w:r>
+        <w:t>17-Sep-2006,</w:t>
+      </w:r>
+      <w:r>
+        <w:tab/>
+        <w:t xml:space="preserve">Peter Schorn (added Altair Basic 5.0 to the sample software, corrected </w:t>
+      </w:r>
+      <w:r>
+        <w:tab/>
+      </w:r>
+      <w:r>
+        <w:tab/>
+      </w:r>
+      <w:r>
+        <w:tab/>
+      </w:r>
+      <w:r>
+        <w:t>TTY/ANSI description)</w:t>
+      </w:r>
+    </w:p>
+    <w:p>
+      <w:pPr>
+        <w:pStyle w:val="TextBullet"/>
+      </w:pPr>
+      <w:r>
+        <w:t>21-Aug-2006,</w:t>
+      </w:r>
+      <w:r>
+        <w:tab/>
+        <w:t xml:space="preserve">Peter Schorn (added MINOL and VTL-2 software, retyping courtesy of </w:t>
+      </w:r>
+      <w:r>
+        <w:tab/>
+      </w:r>
+      <w:r>
+        <w:tab/>
+      </w:r>
+      <w:r>
+        <w:tab/>
+      </w:r>
+      <w:r>
+        <w:t xml:space="preserve">Emmanuel ROCHE, fixed a bug in memory breakpoints and added a create </w:t>
+      </w:r>
+      <w:r>
+        <w:tab/>
+        <w:t xml:space="preserve"> </w:t>
+      </w:r>
+      <w:r>
+        <w:tab/>
+        <w:t xml:space="preserve"> </w:t>
+      </w:r>
+      <w:r>
+        <w:t>(“C”) switch to the attach command)</w:t>
+      </w:r>
+    </w:p>
+    <w:p>
+      <w:pPr>
+        <w:pStyle w:val="TextBullet"/>
+      </w:pPr>
+      <w:r>
+        <w:t>24-Jan-2006,</w:t>
+      </w:r>
+      <w:r>
+        <w:tab/>
+        <w:t>Peter Schorn (transcribed documentation to Word / PDF format)</w:t>
+      </w:r>
+    </w:p>
+    <w:p>
+      <w:pPr>
+        <w:pStyle w:val="TextBullet"/>
+      </w:pPr>
+      <w:r>
+        <w:t>05-Apr-2005,</w:t>
+      </w:r>
+      <w:r>
+        <w:tab/>
+        <w:t>Peter Schorn (removed bogus t-state stepping support)</w:t>
+      </w:r>
+    </w:p>
+    <w:p>
+      <w:pPr>
+        <w:pStyle w:val="TextBullet"/>
+      </w:pPr>
+      <w:r>
+        <w:t>24-Jul-2004,</w:t>
+      </w:r>
+      <w:r>
+        <w:tab/>
+        <w:t>Peter Schorn (updated CP/M 2 and SPL packages)</w:t>
+      </w:r>
+    </w:p>
+    <w:p>
+      <w:pPr>
+        <w:pStyle w:val="TextBullet"/>
+      </w:pPr>
+      <w:r>
+        <w:t>12-Apr-2004,</w:t>
+      </w:r>
+      <w:r>
+        <w:tab/>
+        <w:t>Peter Schorn (added MAP/NOMAP capability to switch off key mapping)</w:t>
+      </w:r>
+    </w:p>
+    <w:p>
+      <w:pPr>
+        <w:pStyle w:val="TextBullet"/>
+      </w:pPr>
+      <w:r>
+        <w:t>26-Jan-2004,</w:t>
+      </w:r>
+      <w:r>
+        <w:tab/>
+        <w:t>Peter Schorn (added support for t-state stepping)</w:t>
+      </w:r>
+    </w:p>
+    <w:p>
+      <w:pPr>
+        <w:pStyle w:val="TextBullet"/>
+      </w:pPr>
+      <w:r>
+        <w:t>25-Feb-2003,</w:t>
+      </w:r>
+      <w:r>
+        <w:tab/>
+        <w:t>Peter Schorn (added support for real time simulation)</w:t>
+      </w:r>
+    </w:p>
+    <w:p>
+      <w:pPr>
+        <w:pStyle w:val="TextBullet"/>
+      </w:pPr>
+      <w:r>
+        <w:t>9-Oct-2002,</w:t>
+      </w:r>
+      <w:r>
+        <w:tab/>
+        <w:t>Peter Schorn (added support for simulated hard disk)</w:t>
+      </w:r>
+    </w:p>
+    <w:p>
+      <w:pPr>
+        <w:pStyle w:val="TextBullet"/>
+      </w:pPr>
+      <w:r>
+        <w:t>28-Sep-2002,</w:t>
+      </w:r>
+      <w:r>
+        <w:tab/>
+        <w:t>Peter Schorn (number of tracks per disk can be configured)</w:t>
+      </w:r>
+    </w:p>
+    <w:p>
+      <w:pPr>
+        <w:pStyle w:val="TextBullet"/>
+      </w:pPr>
+      <w:r>
+        <w:t>19-Sep-2002,</w:t>
+      </w:r>
+      <w:r>
+        <w:tab/>
+        <w:t>Peter Schorn (added WARNROM feature)</w:t>
+      </w:r>
+    </w:p>
+    <w:p>
+      <w:pPr>
+        <w:pStyle w:val="TextBullet"/>
+      </w:pPr>
+      <w:r>
+        <w:t>31-Aug-2002,</w:t>
+      </w:r>
+      <w:r>
+        <w:tab/>
+        <w:t xml:space="preserve">Peter Schorn (added extended ROM features suggested by Scott </w:t>
+      </w:r>
+      <w:r>
+        <w:tab/>
+      </w:r>
+      <w:r>
+        <w:tab/>
+      </w:r>
+      <w:r>
+        <w:tab/>
+      </w:r>
+      <w:r>
+        <w:t>LaBombard)</w:t>
+      </w:r>
+    </w:p>
+    <w:p>
+      <w:pPr>
+        <w:pStyle w:val="TextBullet"/>
+      </w:pPr>
+      <w:r>
+        <w:t>4-May-2002,</w:t>
+      </w:r>
+      <w:r>
+        <w:tab/>
+        <w:t>Peter Schorn (added description of MP/M II sample software)</w:t>
+      </w:r>
+    </w:p>
+    <w:p>
+      <w:pPr>
+        <w:pStyle w:val="TextBullet"/>
+      </w:pPr>
+      <w:r>
         <w:lastRenderedPageBreak/>
-        <w:t>15-Apr-2013,</w:t>
-      </w:r>
-      <w:r>
-        <w:tab/>
-      </w:r>
-      <w:r>
-        <w:t>Peter Schorn (a</w:t>
-      </w:r>
-      <w:r>
-        <w:t xml:space="preserve">dded correct cycle count timing for 8080 CPU, improved </w:t>
-      </w:r>
-      <w:r>
-        <w:tab/>
-      </w:r>
-      <w:r>
-        <w:tab/>
-      </w:r>
-      <w:r>
-        <w:tab/>
-      </w:r>
-      <w:r>
-        <w:t>.IMD file processing, SIO ‘C’ switch was renamed to ‘N’</w:t>
-      </w:r>
-      <w:r>
-        <w:t>)</w:t>
+        <w:t>28-Apr-2002,</w:t>
+      </w:r>
+      <w:r>
+        <w:tab/>
+        <w:t>Peter Schorn (added periodic timer interrupts and three additional consoles)</w:t>
       </w:r>
     </w:p>
     <w:p>
@@ -17262,465 +17762,6 @@
         <w:pStyle w:val="TextBullet"/>
       </w:pPr>
       <w:r>
-        <w:t>24-Aug-2012,</w:t>
-      </w:r>
-      <w:r>
-        <w:tab/>
-        <w:t>Peter Schorn (added capability to HDSK device for IMD disk processing)</w:t>
-      </w:r>
-    </w:p>
-    <w:p>
-      <w:pPr>
-        <w:pStyle w:val="TextBullet"/>
-      </w:pPr>
-      <w:r>
-        <w:t>01-Aug-2011,</w:t>
-      </w:r>
-      <w:r>
-        <w:tab/>
-        <w:t>Peter Schorn (added some explanation to Altair Basic)</w:t>
-      </w:r>
-    </w:p>
-    <w:p>
-      <w:pPr>
-        <w:pStyle w:val="TextBullet"/>
-      </w:pPr>
-      <w:r>
-        <w:t>29-Sep-2009,</w:t>
-      </w:r>
-      <w:r>
-        <w:tab/>
-        <w:t>Peter Schorn (added debug flags to SIO, PTR and PTP)</w:t>
-      </w:r>
-    </w:p>
-    <w:p>
-      <w:pPr>
-        <w:pStyle w:val="TextBullet"/>
-      </w:pPr>
-      <w:r>
-        <w:t>18-Apr-2009,</w:t>
-      </w:r>
-      <w:r>
-        <w:tab/>
-        <w:t xml:space="preserve">Peter Schorn (fixed some errata in the manual found by Kim Sparre and </w:t>
-      </w:r>
-      <w:r>
-        <w:tab/>
-      </w:r>
-      <w:r>
-        <w:tab/>
-      </w:r>
-      <w:r>
-        <w:tab/>
-      </w:r>
-      <w:r>
-        <w:t>added additional disk layouts to HDSK)</w:t>
-      </w:r>
-    </w:p>
-    <w:p>
-      <w:pPr>
-        <w:pStyle w:val="TextBullet"/>
-      </w:pPr>
-      <w:r>
-        <w:t>17-Aug-2008,</w:t>
-      </w:r>
-      <w:r>
-        <w:tab/>
-        <w:t>Peter Schorn (moved VERBOSE/QUIET for DSK and HDSK to debug flags)</w:t>
-      </w:r>
-    </w:p>
-    <w:p>
-      <w:pPr>
-        <w:pStyle w:val="TextBullet"/>
-      </w:pPr>
-      <w:r>
-        <w:t>03-Jul-2008,</w:t>
-      </w:r>
-      <w:r>
-        <w:tab/>
-        <w:t xml:space="preserve">Howard M. Harte (added support for hardware modules from Cromemco, </w:t>
-      </w:r>
-      <w:r>
-        <w:tab/>
-      </w:r>
-      <w:r>
-        <w:tab/>
-      </w:r>
-      <w:r>
-        <w:t>Advanced Digital Corporation, Seattle Computer Products and N8VEM)</w:t>
-      </w:r>
-    </w:p>
-    <w:p>
-      <w:pPr>
-        <w:pStyle w:val="TextBullet"/>
-      </w:pPr>
-      <w:r>
-        <w:t>29-Feb-2008,</w:t>
-      </w:r>
-      <w:r>
-        <w:tab/>
-        <w:t xml:space="preserve">Howard M. Harte / Peter Schorn (added support for additional S100 and </w:t>
-      </w:r>
-      <w:r>
-        <w:tab/>
-      </w:r>
-      <w:r>
-        <w:tab/>
-      </w:r>
-      <w:r>
-        <w:tab/>
-      </w:r>
-      <w:r>
-        <w:t>CompuPro hardware modules, added 8086 CPU)</w:t>
-      </w:r>
-    </w:p>
-    <w:p>
-      <w:pPr>
-        <w:pStyle w:val="TextBullet"/>
-      </w:pPr>
-      <w:r>
-        <w:t>29-Dec-2007,</w:t>
-      </w:r>
-      <w:r>
-        <w:tab/>
-        <w:t xml:space="preserve">Howard M. Harte / Peter Schorn (added support for Vector Graphic </w:t>
-      </w:r>
-      <w:r>
-        <w:tab/>
-      </w:r>
-      <w:r>
-        <w:tab/>
-      </w:r>
-      <w:r>
-        <w:tab/>
-      </w:r>
-      <w:r>
-        <w:t xml:space="preserve">Flashwriter II, Micropolis FDC, ImageDisk disk image File, IMSAI FIF disk </w:t>
-      </w:r>
-      <w:r>
-        <w:tab/>
-      </w:r>
-      <w:r>
-        <w:tab/>
-      </w:r>
-      <w:r>
-        <w:t>controller, North Star MDS-AD disk controller)</w:t>
-      </w:r>
-    </w:p>
-    <w:p>
-      <w:pPr>
-        <w:pStyle w:val="TextBullet"/>
-      </w:pPr>
-      <w:r>
-        <w:t>21-Apr-2007,</w:t>
-      </w:r>
-      <w:r>
-        <w:tab/>
-        <w:t>Peter Schorn (added documentation for UCSD Pascal II.0)</w:t>
-      </w:r>
-    </w:p>
-    <w:p>
-      <w:pPr>
-        <w:pStyle w:val="TextBullet"/>
-      </w:pPr>
-      <w:r>
-        <w:t>14-Apr-2007,</w:t>
-      </w:r>
-      <w:r>
-        <w:tab/>
-        <w:t xml:space="preserve">Peter Schorn (added documentation for Howard M. Harte’s hard disk </w:t>
-      </w:r>
-      <w:r>
-        <w:tab/>
-      </w:r>
-      <w:r>
-        <w:tab/>
-      </w:r>
-      <w:r>
-        <w:tab/>
-      </w:r>
-      <w:r>
-        <w:t>extensions)</w:t>
-      </w:r>
-    </w:p>
-    <w:p>
-      <w:pPr>
-        <w:pStyle w:val="TextBullet"/>
-      </w:pPr>
-      <w:r>
-        <w:t>05-Jan-2007,</w:t>
-      </w:r>
-      <w:r>
-        <w:tab/>
-        <w:t>Peter Schorn (added networking capability, included CP/NET and CPNOS)</w:t>
-      </w:r>
-    </w:p>
-    <w:p>
-      <w:pPr>
-        <w:pStyle w:val="TextBullet"/>
-      </w:pPr>
-      <w:r>
-        <w:t>26-Nov-2006,</w:t>
-      </w:r>
-      <w:r>
-        <w:tab/>
-        <w:t xml:space="preserve">Peter Schorn (SIO can now be attached to a file, SIO rewritten for better </w:t>
-      </w:r>
-      <w:r>
-        <w:tab/>
-      </w:r>
-      <w:r>
-        <w:tab/>
-      </w:r>
-      <w:r>
-        <w:tab/>
-      </w:r>
-      <w:r>
-        <w:t>efficiency)</w:t>
-      </w:r>
-    </w:p>
-    <w:p>
-      <w:pPr>
-        <w:pStyle w:val="TextBullet"/>
-      </w:pPr>
-      <w:r>
-        <w:t>15-Oct-2006,</w:t>
-      </w:r>
-      <w:r>
-        <w:tab/>
-        <w:t xml:space="preserve">Peter Schorn (updated CP/M 2 operating system and application software </w:t>
-      </w:r>
-      <w:r>
-        <w:tab/>
-      </w:r>
-      <w:r>
-        <w:tab/>
-      </w:r>
-      <w:r>
-        <w:t>description)</w:t>
-      </w:r>
-    </w:p>
-    <w:p>
-      <w:pPr>
-        <w:pStyle w:val="TextBullet"/>
-      </w:pPr>
-      <w:r>
-        <w:t>17-Sep-2006,</w:t>
-      </w:r>
-      <w:r>
-        <w:tab/>
-        <w:t xml:space="preserve">Peter Schorn (added Altair Basic 5.0 to the sample software, corrected </w:t>
-      </w:r>
-      <w:r>
-        <w:tab/>
-      </w:r>
-      <w:r>
-        <w:tab/>
-      </w:r>
-      <w:r>
-        <w:tab/>
-      </w:r>
-      <w:r>
-        <w:t>TTY/ANSI description)</w:t>
-      </w:r>
-    </w:p>
-    <w:p>
-      <w:pPr>
-        <w:pStyle w:val="TextBullet"/>
-      </w:pPr>
-      <w:r>
-        <w:t>21-Aug-2006,</w:t>
-      </w:r>
-      <w:r>
-        <w:tab/>
-        <w:t xml:space="preserve">Peter Schorn (added MINOL and VTL-2 software, retyping courtesy of </w:t>
-      </w:r>
-      <w:r>
-        <w:tab/>
-      </w:r>
-      <w:r>
-        <w:tab/>
-      </w:r>
-      <w:r>
-        <w:tab/>
-      </w:r>
-      <w:r>
-        <w:t xml:space="preserve">Emmanuel ROCHE, fixed a bug in memory breakpoints and added a create </w:t>
-      </w:r>
-      <w:r>
-        <w:tab/>
-        <w:t xml:space="preserve"> </w:t>
-      </w:r>
-      <w:r>
-        <w:tab/>
-        <w:t xml:space="preserve"> </w:t>
-      </w:r>
-      <w:r>
-        <w:t>(“C”) switch to the attach command)</w:t>
-      </w:r>
-    </w:p>
-    <w:p>
-      <w:pPr>
-        <w:pStyle w:val="TextBullet"/>
-      </w:pPr>
-      <w:r>
-        <w:t>24-Jan-2006,</w:t>
-      </w:r>
-      <w:r>
-        <w:tab/>
-        <w:t>Peter Schorn (transcribed documentation to Word / PDF format)</w:t>
-      </w:r>
-    </w:p>
-    <w:p>
-      <w:pPr>
-        <w:pStyle w:val="TextBullet"/>
-      </w:pPr>
-      <w:r>
-        <w:t>05-Apr-2005,</w:t>
-      </w:r>
-      <w:r>
-        <w:tab/>
-        <w:t>Peter Schorn (removed bogus t-state stepping support)</w:t>
-      </w:r>
-    </w:p>
-    <w:p>
-      <w:pPr>
-        <w:pStyle w:val="TextBullet"/>
-      </w:pPr>
-      <w:r>
-        <w:t>24-Jul-2004,</w:t>
-      </w:r>
-      <w:r>
-        <w:tab/>
-        <w:t>Peter Schorn (updated CP/M 2 and SPL packages)</w:t>
-      </w:r>
-    </w:p>
-    <w:p>
-      <w:pPr>
-        <w:pStyle w:val="TextBullet"/>
-      </w:pPr>
-      <w:r>
-        <w:t>12-Apr-2004,</w:t>
-      </w:r>
-      <w:r>
-        <w:tab/>
-        <w:t>Peter Schorn (added MAP/NOMAP capability to switch off key mapping)</w:t>
-      </w:r>
-    </w:p>
-    <w:p>
-      <w:pPr>
-        <w:pStyle w:val="TextBullet"/>
-      </w:pPr>
-      <w:r>
-        <w:t>26-Jan-2004,</w:t>
-      </w:r>
-      <w:r>
-        <w:tab/>
-        <w:t>Peter Schorn (added support for t-state stepping)</w:t>
-      </w:r>
-    </w:p>
-    <w:p>
-      <w:pPr>
-        <w:pStyle w:val="TextBullet"/>
-      </w:pPr>
-      <w:r>
-        <w:t>25-Feb-2003,</w:t>
-      </w:r>
-      <w:r>
-        <w:tab/>
-        <w:t>Peter Schorn (added support for real time simulation)</w:t>
-      </w:r>
-    </w:p>
-    <w:p>
-      <w:pPr>
-        <w:pStyle w:val="TextBullet"/>
-      </w:pPr>
-      <w:r>
-        <w:t>9-Oct-2002,</w:t>
-      </w:r>
-      <w:r>
-        <w:tab/>
-        <w:t>Peter Schorn (added support for simulated hard disk)</w:t>
-      </w:r>
-    </w:p>
-    <w:p>
-      <w:pPr>
-        <w:pStyle w:val="TextBullet"/>
-      </w:pPr>
-      <w:r>
-        <w:t>28-Sep-2002,</w:t>
-      </w:r>
-      <w:r>
-        <w:tab/>
-        <w:t>Peter Schorn (number of tracks per disk can be configured)</w:t>
-      </w:r>
-    </w:p>
-    <w:p>
-      <w:pPr>
-        <w:pStyle w:val="TextBullet"/>
-      </w:pPr>
-      <w:r>
-        <w:t>19-Sep-2002,</w:t>
-      </w:r>
-      <w:r>
-        <w:tab/>
-        <w:t>Peter Schorn (added WARNROM feature)</w:t>
-      </w:r>
-    </w:p>
-    <w:p>
-      <w:pPr>
-        <w:pStyle w:val="TextBullet"/>
-      </w:pPr>
-      <w:r>
-        <w:t>31-Aug-2002,</w:t>
-      </w:r>
-      <w:r>
-        <w:tab/>
-        <w:t xml:space="preserve">Peter Schorn (added extended ROM features suggested by Scott </w:t>
-      </w:r>
-      <w:r>
-        <w:tab/>
-      </w:r>
-      <w:r>
-        <w:tab/>
-      </w:r>
-      <w:r>
-        <w:tab/>
-      </w:r>
-      <w:r>
-        <w:t>LaBombard)</w:t>
-      </w:r>
-    </w:p>
-    <w:p>
-      <w:pPr>
-        <w:pStyle w:val="TextBullet"/>
-      </w:pPr>
-      <w:r>
-        <w:t>4-May-2002,</w:t>
-      </w:r>
-      <w:r>
-        <w:tab/>
-        <w:t>Peter Schorn (added description of MP/M II sample software)</w:t>
-      </w:r>
-    </w:p>
-    <w:p>
-      <w:pPr>
-        <w:pStyle w:val="TextBullet"/>
-      </w:pPr>
-      <w:r>
-        <w:t>28-Apr-2002,</w:t>
-      </w:r>
-      <w:r>
-        <w:tab/>
-        <w:t>Peter Schorn (added periodic timer interrupts and three additional consoles)</w:t>
-      </w:r>
-    </w:p>
-    <w:p>
-      <w:pPr>
-        <w:pStyle w:val="TextBullet"/>
-      </w:pPr>
-      <w:r>
-        <w:lastRenderedPageBreak/>
         <w:t>15-Apr-2002,</w:t>
       </w:r>
       <w:r>
@@ -67653,7 +67694,7 @@
 </file>
 
 <file path=word/endnotes.xml><?xml version="1.0" encoding="utf-8"?>
-<w:endnotes xmlns:wpc="http://schemas.microsoft.com/office/word/2010/wordprocessingCanvas" xmlns:cx="http://schemas.microsoft.com/office/drawing/2014/chartex" xmlns:cx1="http://schemas.microsoft.com/office/drawing/2015/9/8/chartex" xmlns:cx2="http://schemas.microsoft.com/office/drawing/2015/10/21/chartex" xmlns:cx3="http://schemas.microsoft.com/office/drawing/2016/5/9/chartex" xmlns:cx4="http://schemas.microsoft.com/office/drawing/2016/5/10/chartex" xmlns:cx5="http://schemas.microsoft.com/office/drawing/2016/5/11/chartex" xmlns:cx6="http://schemas.microsoft.com/office/drawing/2016/5/12/chartex" xmlns:cx7="http://schemas.microsoft.com/office/drawing/2016/5/13/chartex" xmlns:cx8="http://schemas.microsoft.com/office/drawing/2016/5/14/chartex" xmlns:mc="http://schemas.openxmlformats.org/markup-compatibility/2006" xmlns:aink="http://schemas.microsoft.com/office/drawing/2016/ink" xmlns:am3d="http://schemas.microsoft.com/office/drawing/2017/model3d" xmlns:o="urn:schemas-microsoft-com:office:office" xmlns:oel="http://schemas.microsoft.com/office/2019/extlst" xmlns:r="http://schemas.openxmlformats.org/officeDocument/2006/relationships" xmlns:m="http://schemas.openxmlformats.org/officeDocument/2006/math" xmlns:v="urn:schemas-microsoft-com:vml" xmlns:wp14="http://schemas.microsoft.com/office/word/2010/wordprocessingDrawing" xmlns:wp="http://schemas.openxmlformats.org/drawingml/2006/wordprocessingDrawing" xmlns:w10="urn:schemas-microsoft-com:office:word" xmlns:w="http://schemas.openxmlformats.org/wordprocessingml/2006/main" xmlns:w14="http://schemas.microsoft.com/office/word/2010/wordml" xmlns:w15="http://schemas.microsoft.com/office/word/2012/wordml" xmlns:w16cex="http://schemas.microsoft.com/office/word/2018/wordml/cex" xmlns:w16cid="http://schemas.microsoft.com/office/word/2016/wordml/cid" xmlns:w16="http://schemas.microsoft.com/office/word/2018/wordml" xmlns:w16sdtdh="http://schemas.microsoft.com/office/word/2020/wordml/sdtdatahash" xmlns:w16se="http://schemas.microsoft.com/office/word/2015/wordml/symex" xmlns:wpg="http://schemas.microsoft.com/office/word/2010/wordprocessingGroup" xmlns:wpi="http://schemas.microsoft.com/office/word/2010/wordprocessingInk" xmlns:wne="http://schemas.microsoft.com/office/word/2006/wordml" xmlns:wps="http://schemas.microsoft.com/office/word/2010/wordprocessingShape" mc:Ignorable="w14 w15 w16se w16cid w16 w16cex w16sdtdh wp14">
+<w:endnotes xmlns:wpc="http://schemas.microsoft.com/office/word/2010/wordprocessingCanvas" xmlns:cx="http://schemas.microsoft.com/office/drawing/2014/chartex" xmlns:cx1="http://schemas.microsoft.com/office/drawing/2015/9/8/chartex" xmlns:cx2="http://schemas.microsoft.com/office/drawing/2015/10/21/chartex" xmlns:cx3="http://schemas.microsoft.com/office/drawing/2016/5/9/chartex" xmlns:cx4="http://schemas.microsoft.com/office/drawing/2016/5/10/chartex" xmlns:cx5="http://schemas.microsoft.com/office/drawing/2016/5/11/chartex" xmlns:cx6="http://schemas.microsoft.com/office/drawing/2016/5/12/chartex" xmlns:cx7="http://schemas.microsoft.com/office/drawing/2016/5/13/chartex" xmlns:cx8="http://schemas.microsoft.com/office/drawing/2016/5/14/chartex" xmlns:mc="http://schemas.openxmlformats.org/markup-compatibility/2006" xmlns:aink="http://schemas.microsoft.com/office/drawing/2016/ink" xmlns:am3d="http://schemas.microsoft.com/office/drawing/2017/model3d" xmlns:o="urn:schemas-microsoft-com:office:office" xmlns:oel="http://schemas.microsoft.com/office/2019/extlst" xmlns:r="http://schemas.openxmlformats.org/officeDocument/2006/relationships" xmlns:m="http://schemas.openxmlformats.org/officeDocument/2006/math" xmlns:v="urn:schemas-microsoft-com:vml" xmlns:wp14="http://schemas.microsoft.com/office/word/2010/wordprocessingDrawing" xmlns:wp="http://schemas.openxmlformats.org/drawingml/2006/wordprocessingDrawing" xmlns:w10="urn:schemas-microsoft-com:office:word" xmlns:w="http://schemas.openxmlformats.org/wordprocessingml/2006/main" xmlns:w14="http://schemas.microsoft.com/office/word/2010/wordml" xmlns:w15="http://schemas.microsoft.com/office/word/2012/wordml" xmlns:w16cex="http://schemas.microsoft.com/office/word/2018/wordml/cex" xmlns:w16cid="http://schemas.microsoft.com/office/word/2016/wordml/cid" xmlns:w16="http://schemas.microsoft.com/office/word/2018/wordml" xmlns:w16du="http://schemas.microsoft.com/office/word/2023/wordml/word16du" xmlns:w16sdtdh="http://schemas.microsoft.com/office/word/2020/wordml/sdtdatahash" xmlns:w16se="http://schemas.microsoft.com/office/word/2015/wordml/symex" xmlns:wpg="http://schemas.microsoft.com/office/word/2010/wordprocessingGroup" xmlns:wpi="http://schemas.microsoft.com/office/word/2010/wordprocessingInk" xmlns:wne="http://schemas.microsoft.com/office/word/2006/wordml" xmlns:wps="http://schemas.microsoft.com/office/word/2010/wordprocessingShape" mc:Ignorable="w14 w15 w16se w16cid w16 w16cex w16sdtdh w16du wp14">
   <w:endnote w:type="separator" w:id="-1">
     <w:p>
       <w:r>
@@ -67675,7 +67716,7 @@
 </file>
 
 <file path=word/footer1.xml><?xml version="1.0" encoding="utf-8"?>
-<w:ftr xmlns:wpc="http://schemas.microsoft.com/office/word/2010/wordprocessingCanvas" xmlns:cx="http://schemas.microsoft.com/office/drawing/2014/chartex" xmlns:cx1="http://schemas.microsoft.com/office/drawing/2015/9/8/chartex" xmlns:cx2="http://schemas.microsoft.com/office/drawing/2015/10/21/chartex" xmlns:cx3="http://schemas.microsoft.com/office/drawing/2016/5/9/chartex" xmlns:cx4="http://schemas.microsoft.com/office/drawing/2016/5/10/chartex" xmlns:cx5="http://schemas.microsoft.com/office/drawing/2016/5/11/chartex" xmlns:cx6="http://schemas.microsoft.com/office/drawing/2016/5/12/chartex" xmlns:cx7="http://schemas.microsoft.com/office/drawing/2016/5/13/chartex" xmlns:cx8="http://schemas.microsoft.com/office/drawing/2016/5/14/chartex" xmlns:mc="http://schemas.openxmlformats.org/markup-compatibility/2006" xmlns:aink="http://schemas.microsoft.com/office/drawing/2016/ink" xmlns:am3d="http://schemas.microsoft.com/office/drawing/2017/model3d" xmlns:o="urn:schemas-microsoft-com:office:office" xmlns:oel="http://schemas.microsoft.com/office/2019/extlst" xmlns:r="http://schemas.openxmlformats.org/officeDocument/2006/relationships" xmlns:m="http://schemas.openxmlformats.org/officeDocument/2006/math" xmlns:v="urn:schemas-microsoft-com:vml" xmlns:wp14="http://schemas.microsoft.com/office/word/2010/wordprocessingDrawing" xmlns:wp="http://schemas.openxmlformats.org/drawingml/2006/wordprocessingDrawing" xmlns:w10="urn:schemas-microsoft-com:office:word" xmlns:w="http://schemas.openxmlformats.org/wordprocessingml/2006/main" xmlns:w14="http://schemas.microsoft.com/office/word/2010/wordml" xmlns:w15="http://schemas.microsoft.com/office/word/2012/wordml" xmlns:w16cex="http://schemas.microsoft.com/office/word/2018/wordml/cex" xmlns:w16cid="http://schemas.microsoft.com/office/word/2016/wordml/cid" xmlns:w16="http://schemas.microsoft.com/office/word/2018/wordml" xmlns:w16sdtdh="http://schemas.microsoft.com/office/word/2020/wordml/sdtdatahash" xmlns:w16se="http://schemas.microsoft.com/office/word/2015/wordml/symex" xmlns:wpg="http://schemas.microsoft.com/office/word/2010/wordprocessingGroup" xmlns:wpi="http://schemas.microsoft.com/office/word/2010/wordprocessingInk" xmlns:wne="http://schemas.microsoft.com/office/word/2006/wordml" xmlns:wps="http://schemas.microsoft.com/office/word/2010/wordprocessingShape" mc:Ignorable="w14 w15 w16se w16cid w16 w16cex w16sdtdh wp14">
+<w:ftr xmlns:wpc="http://schemas.microsoft.com/office/word/2010/wordprocessingCanvas" xmlns:cx="http://schemas.microsoft.com/office/drawing/2014/chartex" xmlns:cx1="http://schemas.microsoft.com/office/drawing/2015/9/8/chartex" xmlns:cx2="http://schemas.microsoft.com/office/drawing/2015/10/21/chartex" xmlns:cx3="http://schemas.microsoft.com/office/drawing/2016/5/9/chartex" xmlns:cx4="http://schemas.microsoft.com/office/drawing/2016/5/10/chartex" xmlns:cx5="http://schemas.microsoft.com/office/drawing/2016/5/11/chartex" xmlns:cx6="http://schemas.microsoft.com/office/drawing/2016/5/12/chartex" xmlns:cx7="http://schemas.microsoft.com/office/drawing/2016/5/13/chartex" xmlns:cx8="http://schemas.microsoft.com/office/drawing/2016/5/14/chartex" xmlns:mc="http://schemas.openxmlformats.org/markup-compatibility/2006" xmlns:aink="http://schemas.microsoft.com/office/drawing/2016/ink" xmlns:am3d="http://schemas.microsoft.com/office/drawing/2017/model3d" xmlns:o="urn:schemas-microsoft-com:office:office" xmlns:oel="http://schemas.microsoft.com/office/2019/extlst" xmlns:r="http://schemas.openxmlformats.org/officeDocument/2006/relationships" xmlns:m="http://schemas.openxmlformats.org/officeDocument/2006/math" xmlns:v="urn:schemas-microsoft-com:vml" xmlns:wp14="http://schemas.microsoft.com/office/word/2010/wordprocessingDrawing" xmlns:wp="http://schemas.openxmlformats.org/drawingml/2006/wordprocessingDrawing" xmlns:w10="urn:schemas-microsoft-com:office:word" xmlns:w="http://schemas.openxmlformats.org/wordprocessingml/2006/main" xmlns:w14="http://schemas.microsoft.com/office/word/2010/wordml" xmlns:w15="http://schemas.microsoft.com/office/word/2012/wordml" xmlns:w16cex="http://schemas.microsoft.com/office/word/2018/wordml/cex" xmlns:w16cid="http://schemas.microsoft.com/office/word/2016/wordml/cid" xmlns:w16="http://schemas.microsoft.com/office/word/2018/wordml" xmlns:w16du="http://schemas.microsoft.com/office/word/2023/wordml/word16du" xmlns:w16sdtdh="http://schemas.microsoft.com/office/word/2020/wordml/sdtdatahash" xmlns:w16se="http://schemas.microsoft.com/office/word/2015/wordml/symex" xmlns:wpg="http://schemas.microsoft.com/office/word/2010/wordprocessingGroup" xmlns:wpi="http://schemas.microsoft.com/office/word/2010/wordprocessingInk" xmlns:wne="http://schemas.microsoft.com/office/word/2006/wordml" xmlns:wps="http://schemas.microsoft.com/office/word/2010/wordprocessingShape" mc:Ignorable="w14 w15 w16se w16cid w16 w16cex w16sdtdh w16du wp14">
   <w:p>
     <w:pPr>
       <w:pStyle w:val="Footer"/>
@@ -67802,7 +67843,7 @@
 </file>
 
 <file path=word/footnotes.xml><?xml version="1.0" encoding="utf-8"?>
-<w:footnotes xmlns:wpc="http://schemas.microsoft.com/office/word/2010/wordprocessingCanvas" xmlns:cx="http://schemas.microsoft.com/office/drawing/2014/chartex" xmlns:cx1="http://schemas.microsoft.com/office/drawing/2015/9/8/chartex" xmlns:cx2="http://schemas.microsoft.com/office/drawing/2015/10/21/chartex" xmlns:cx3="http://schemas.microsoft.com/office/drawing/2016/5/9/chartex" xmlns:cx4="http://schemas.microsoft.com/office/drawing/2016/5/10/chartex" xmlns:cx5="http://schemas.microsoft.com/office/drawing/2016/5/11/chartex" xmlns:cx6="http://schemas.microsoft.com/office/drawing/2016/5/12/chartex" xmlns:cx7="http://schemas.microsoft.com/office/drawing/2016/5/13/chartex" xmlns:cx8="http://schemas.microsoft.com/office/drawing/2016/5/14/chartex" xmlns:mc="http://schemas.openxmlformats.org/markup-compatibility/2006" xmlns:aink="http://schemas.microsoft.com/office/drawing/2016/ink" xmlns:am3d="http://schemas.microsoft.com/office/drawing/2017/model3d" xmlns:o="urn:schemas-microsoft-com:office:office" xmlns:oel="http://schemas.microsoft.com/office/2019/extlst" xmlns:r="http://schemas.openxmlformats.org/officeDocument/2006/relationships" xmlns:m="http://schemas.openxmlformats.org/officeDocument/2006/math" xmlns:v="urn:schemas-microsoft-com:vml" xmlns:wp14="http://schemas.microsoft.com/office/word/2010/wordprocessingDrawing" xmlns:wp="http://schemas.openxmlformats.org/drawingml/2006/wordprocessingDrawing" xmlns:w10="urn:schemas-microsoft-com:office:word" xmlns:w="http://schemas.openxmlformats.org/wordprocessingml/2006/main" xmlns:w14="http://schemas.microsoft.com/office/word/2010/wordml" xmlns:w15="http://schemas.microsoft.com/office/word/2012/wordml" xmlns:w16cex="http://schemas.microsoft.com/office/word/2018/wordml/cex" xmlns:w16cid="http://schemas.microsoft.com/office/word/2016/wordml/cid" xmlns:w16="http://schemas.microsoft.com/office/word/2018/wordml" xmlns:w16sdtdh="http://schemas.microsoft.com/office/word/2020/wordml/sdtdatahash" xmlns:w16se="http://schemas.microsoft.com/office/word/2015/wordml/symex" xmlns:wpg="http://schemas.microsoft.com/office/word/2010/wordprocessingGroup" xmlns:wpi="http://schemas.microsoft.com/office/word/2010/wordprocessingInk" xmlns:wne="http://schemas.microsoft.com/office/word/2006/wordml" xmlns:wps="http://schemas.microsoft.com/office/word/2010/wordprocessingShape" mc:Ignorable="w14 w15 w16se w16cid w16 w16cex w16sdtdh wp14">
+<w:footnotes xmlns:wpc="http://schemas.microsoft.com/office/word/2010/wordprocessingCanvas" xmlns:cx="http://schemas.microsoft.com/office/drawing/2014/chartex" xmlns:cx1="http://schemas.microsoft.com/office/drawing/2015/9/8/chartex" xmlns:cx2="http://schemas.microsoft.com/office/drawing/2015/10/21/chartex" xmlns:cx3="http://schemas.microsoft.com/office/drawing/2016/5/9/chartex" xmlns:cx4="http://schemas.microsoft.com/office/drawing/2016/5/10/chartex" xmlns:cx5="http://schemas.microsoft.com/office/drawing/2016/5/11/chartex" xmlns:cx6="http://schemas.microsoft.com/office/drawing/2016/5/12/chartex" xmlns:cx7="http://schemas.microsoft.com/office/drawing/2016/5/13/chartex" xmlns:cx8="http://schemas.microsoft.com/office/drawing/2016/5/14/chartex" xmlns:mc="http://schemas.openxmlformats.org/markup-compatibility/2006" xmlns:aink="http://schemas.microsoft.com/office/drawing/2016/ink" xmlns:am3d="http://schemas.microsoft.com/office/drawing/2017/model3d" xmlns:o="urn:schemas-microsoft-com:office:office" xmlns:oel="http://schemas.microsoft.com/office/2019/extlst" xmlns:r="http://schemas.openxmlformats.org/officeDocument/2006/relationships" xmlns:m="http://schemas.openxmlformats.org/officeDocument/2006/math" xmlns:v="urn:schemas-microsoft-com:vml" xmlns:wp14="http://schemas.microsoft.com/office/word/2010/wordprocessingDrawing" xmlns:wp="http://schemas.openxmlformats.org/drawingml/2006/wordprocessingDrawing" xmlns:w10="urn:schemas-microsoft-com:office:word" xmlns:w="http://schemas.openxmlformats.org/wordprocessingml/2006/main" xmlns:w14="http://schemas.microsoft.com/office/word/2010/wordml" xmlns:w15="http://schemas.microsoft.com/office/word/2012/wordml" xmlns:w16cex="http://schemas.microsoft.com/office/word/2018/wordml/cex" xmlns:w16cid="http://schemas.microsoft.com/office/word/2016/wordml/cid" xmlns:w16="http://schemas.microsoft.com/office/word/2018/wordml" xmlns:w16du="http://schemas.microsoft.com/office/word/2023/wordml/word16du" xmlns:w16sdtdh="http://schemas.microsoft.com/office/word/2020/wordml/sdtdatahash" xmlns:w16se="http://schemas.microsoft.com/office/word/2015/wordml/symex" xmlns:wpg="http://schemas.microsoft.com/office/word/2010/wordprocessingGroup" xmlns:wpi="http://schemas.microsoft.com/office/word/2010/wordprocessingInk" xmlns:wne="http://schemas.microsoft.com/office/word/2006/wordml" xmlns:wps="http://schemas.microsoft.com/office/word/2010/wordprocessingShape" mc:Ignorable="w14 w15 w16se w16cid w16 w16cex w16sdtdh w16du wp14">
   <w:footnote w:type="separator" w:id="-1">
     <w:p>
       <w:r>
@@ -67824,7 +67865,7 @@
 </file>
 
 <file path=word/header1.xml><?xml version="1.0" encoding="utf-8"?>
-<w:hdr xmlns:wpc="http://schemas.microsoft.com/office/word/2010/wordprocessingCanvas" xmlns:cx="http://schemas.microsoft.com/office/drawing/2014/chartex" xmlns:cx1="http://schemas.microsoft.com/office/drawing/2015/9/8/chartex" xmlns:cx2="http://schemas.microsoft.com/office/drawing/2015/10/21/chartex" xmlns:cx3="http://schemas.microsoft.com/office/drawing/2016/5/9/chartex" xmlns:cx4="http://schemas.microsoft.com/office/drawing/2016/5/10/chartex" xmlns:cx5="http://schemas.microsoft.com/office/drawing/2016/5/11/chartex" xmlns:cx6="http://schemas.microsoft.com/office/drawing/2016/5/12/chartex" xmlns:cx7="http://schemas.microsoft.com/office/drawing/2016/5/13/chartex" xmlns:cx8="http://schemas.microsoft.com/office/drawing/2016/5/14/chartex" xmlns:mc="http://schemas.openxmlformats.org/markup-compatibility/2006" xmlns:aink="http://schemas.microsoft.com/office/drawing/2016/ink" xmlns:am3d="http://schemas.microsoft.com/office/drawing/2017/model3d" xmlns:o="urn:schemas-microsoft-com:office:office" xmlns:oel="http://schemas.microsoft.com/office/2019/extlst" xmlns:r="http://schemas.openxmlformats.org/officeDocument/2006/relationships" xmlns:m="http://schemas.openxmlformats.org/officeDocument/2006/math" xmlns:v="urn:schemas-microsoft-com:vml" xmlns:wp14="http://schemas.microsoft.com/office/word/2010/wordprocessingDrawing" xmlns:wp="http://schemas.openxmlformats.org/drawingml/2006/wordprocessingDrawing" xmlns:w10="urn:schemas-microsoft-com:office:word" xmlns:w="http://schemas.openxmlformats.org/wordprocessingml/2006/main" xmlns:w14="http://schemas.microsoft.com/office/word/2010/wordml" xmlns:w15="http://schemas.microsoft.com/office/word/2012/wordml" xmlns:w16cex="http://schemas.microsoft.com/office/word/2018/wordml/cex" xmlns:w16cid="http://schemas.microsoft.com/office/word/2016/wordml/cid" xmlns:w16="http://schemas.microsoft.com/office/word/2018/wordml" xmlns:w16sdtdh="http://schemas.microsoft.com/office/word/2020/wordml/sdtdatahash" xmlns:w16se="http://schemas.microsoft.com/office/word/2015/wordml/symex" xmlns:wpg="http://schemas.microsoft.com/office/word/2010/wordprocessingGroup" xmlns:wpi="http://schemas.microsoft.com/office/word/2010/wordprocessingInk" xmlns:wne="http://schemas.microsoft.com/office/word/2006/wordml" xmlns:wps="http://schemas.microsoft.com/office/word/2010/wordprocessingShape" mc:Ignorable="w14 w15 w16se w16cid w16 w16cex w16sdtdh wp14">
+<w:hdr xmlns:wpc="http://schemas.microsoft.com/office/word/2010/wordprocessingCanvas" xmlns:cx="http://schemas.microsoft.com/office/drawing/2014/chartex" xmlns:cx1="http://schemas.microsoft.com/office/drawing/2015/9/8/chartex" xmlns:cx2="http://schemas.microsoft.com/office/drawing/2015/10/21/chartex" xmlns:cx3="http://schemas.microsoft.com/office/drawing/2016/5/9/chartex" xmlns:cx4="http://schemas.microsoft.com/office/drawing/2016/5/10/chartex" xmlns:cx5="http://schemas.microsoft.com/office/drawing/2016/5/11/chartex" xmlns:cx6="http://schemas.microsoft.com/office/drawing/2016/5/12/chartex" xmlns:cx7="http://schemas.microsoft.com/office/drawing/2016/5/13/chartex" xmlns:cx8="http://schemas.microsoft.com/office/drawing/2016/5/14/chartex" xmlns:mc="http://schemas.openxmlformats.org/markup-compatibility/2006" xmlns:aink="http://schemas.microsoft.com/office/drawing/2016/ink" xmlns:am3d="http://schemas.microsoft.com/office/drawing/2017/model3d" xmlns:o="urn:schemas-microsoft-com:office:office" xmlns:oel="http://schemas.microsoft.com/office/2019/extlst" xmlns:r="http://schemas.openxmlformats.org/officeDocument/2006/relationships" xmlns:m="http://schemas.openxmlformats.org/officeDocument/2006/math" xmlns:v="urn:schemas-microsoft-com:vml" xmlns:wp14="http://schemas.microsoft.com/office/word/2010/wordprocessingDrawing" xmlns:wp="http://schemas.openxmlformats.org/drawingml/2006/wordprocessingDrawing" xmlns:w10="urn:schemas-microsoft-com:office:word" xmlns:w="http://schemas.openxmlformats.org/wordprocessingml/2006/main" xmlns:w14="http://schemas.microsoft.com/office/word/2010/wordml" xmlns:w15="http://schemas.microsoft.com/office/word/2012/wordml" xmlns:w16cex="http://schemas.microsoft.com/office/word/2018/wordml/cex" xmlns:w16cid="http://schemas.microsoft.com/office/word/2016/wordml/cid" xmlns:w16="http://schemas.microsoft.com/office/word/2018/wordml" xmlns:w16du="http://schemas.microsoft.com/office/word/2023/wordml/word16du" xmlns:w16sdtdh="http://schemas.microsoft.com/office/word/2020/wordml/sdtdatahash" xmlns:w16se="http://schemas.microsoft.com/office/word/2015/wordml/symex" xmlns:wpg="http://schemas.microsoft.com/office/word/2010/wordprocessingGroup" xmlns:wpi="http://schemas.microsoft.com/office/word/2010/wordprocessingInk" xmlns:wne="http://schemas.microsoft.com/office/word/2006/wordml" xmlns:wps="http://schemas.microsoft.com/office/word/2010/wordprocessingShape" mc:Ignorable="w14 w15 w16se w16cid w16 w16cex w16sdtdh w16du wp14">
   <w:p>
     <w:pPr>
       <w:pStyle w:val="Header"/>
@@ -67834,7 +67875,7 @@
 </file>
 
 <file path=word/numbering.xml><?xml version="1.0" encoding="utf-8"?>
-<w:numbering xmlns:wpc="http://schemas.microsoft.com/office/word/2010/wordprocessingCanvas" xmlns:cx="http://schemas.microsoft.com/office/drawing/2014/chartex" xmlns:cx1="http://schemas.microsoft.com/office/drawing/2015/9/8/chartex" xmlns:cx2="http://schemas.microsoft.com/office/drawing/2015/10/21/chartex" xmlns:cx3="http://schemas.microsoft.com/office/drawing/2016/5/9/chartex" xmlns:cx4="http://schemas.microsoft.com/office/drawing/2016/5/10/chartex" xmlns:cx5="http://schemas.microsoft.com/office/drawing/2016/5/11/chartex" xmlns:cx6="http://schemas.microsoft.com/office/drawing/2016/5/12/chartex" xmlns:cx7="http://schemas.microsoft.com/office/drawing/2016/5/13/chartex" xmlns:cx8="http://schemas.microsoft.com/office/drawing/2016/5/14/chartex" xmlns:mc="http://schemas.openxmlformats.org/markup-compatibility/2006" xmlns:aink="http://schemas.microsoft.com/office/drawing/2016/ink" xmlns:am3d="http://schemas.microsoft.com/office/drawing/2017/model3d" xmlns:o="urn:schemas-microsoft-com:office:office" xmlns:oel="http://schemas.microsoft.com/office/2019/extlst" xmlns:r="http://schemas.openxmlformats.org/officeDocument/2006/relationships" xmlns:m="http://schemas.openxmlformats.org/officeDocument/2006/math" xmlns:v="urn:schemas-microsoft-com:vml" xmlns:wp14="http://schemas.microsoft.com/office/word/2010/wordprocessingDrawing" xmlns:wp="http://schemas.openxmlformats.org/drawingml/2006/wordprocessingDrawing" xmlns:w10="urn:schemas-microsoft-com:office:word" xmlns:w="http://schemas.openxmlformats.org/wordprocessingml/2006/main" xmlns:w14="http://schemas.microsoft.com/office/word/2010/wordml" xmlns:w15="http://schemas.microsoft.com/office/word/2012/wordml" xmlns:w16cex="http://schemas.microsoft.com/office/word/2018/wordml/cex" xmlns:w16cid="http://schemas.microsoft.com/office/word/2016/wordml/cid" xmlns:w16="http://schemas.microsoft.com/office/word/2018/wordml" xmlns:w16sdtdh="http://schemas.microsoft.com/office/word/2020/wordml/sdtdatahash" xmlns:w16se="http://schemas.microsoft.com/office/word/2015/wordml/symex" xmlns:wpg="http://schemas.microsoft.com/office/word/2010/wordprocessingGroup" xmlns:wpi="http://schemas.microsoft.com/office/word/2010/wordprocessingInk" xmlns:wne="http://schemas.microsoft.com/office/word/2006/wordml" xmlns:wps="http://schemas.microsoft.com/office/word/2010/wordprocessingShape" mc:Ignorable="w14 w15 w16se w16cid w16 w16cex w16sdtdh wp14">
+<w:numbering xmlns:wpc="http://schemas.microsoft.com/office/word/2010/wordprocessingCanvas" xmlns:cx="http://schemas.microsoft.com/office/drawing/2014/chartex" xmlns:cx1="http://schemas.microsoft.com/office/drawing/2015/9/8/chartex" xmlns:cx2="http://schemas.microsoft.com/office/drawing/2015/10/21/chartex" xmlns:cx3="http://schemas.microsoft.com/office/drawing/2016/5/9/chartex" xmlns:cx4="http://schemas.microsoft.com/office/drawing/2016/5/10/chartex" xmlns:cx5="http://schemas.microsoft.com/office/drawing/2016/5/11/chartex" xmlns:cx6="http://schemas.microsoft.com/office/drawing/2016/5/12/chartex" xmlns:cx7="http://schemas.microsoft.com/office/drawing/2016/5/13/chartex" xmlns:cx8="http://schemas.microsoft.com/office/drawing/2016/5/14/chartex" xmlns:mc="http://schemas.openxmlformats.org/markup-compatibility/2006" xmlns:aink="http://schemas.microsoft.com/office/drawing/2016/ink" xmlns:am3d="http://schemas.microsoft.com/office/drawing/2017/model3d" xmlns:o="urn:schemas-microsoft-com:office:office" xmlns:oel="http://schemas.microsoft.com/office/2019/extlst" xmlns:r="http://schemas.openxmlformats.org/officeDocument/2006/relationships" xmlns:m="http://schemas.openxmlformats.org/officeDocument/2006/math" xmlns:v="urn:schemas-microsoft-com:vml" xmlns:wp14="http://schemas.microsoft.com/office/word/2010/wordprocessingDrawing" xmlns:wp="http://schemas.openxmlformats.org/drawingml/2006/wordprocessingDrawing" xmlns:w10="urn:schemas-microsoft-com:office:word" xmlns:w="http://schemas.openxmlformats.org/wordprocessingml/2006/main" xmlns:w14="http://schemas.microsoft.com/office/word/2010/wordml" xmlns:w15="http://schemas.microsoft.com/office/word/2012/wordml" xmlns:w16cex="http://schemas.microsoft.com/office/word/2018/wordml/cex" xmlns:w16cid="http://schemas.microsoft.com/office/word/2016/wordml/cid" xmlns:w16="http://schemas.microsoft.com/office/word/2018/wordml" xmlns:w16du="http://schemas.microsoft.com/office/word/2023/wordml/word16du" xmlns:w16sdtdh="http://schemas.microsoft.com/office/word/2020/wordml/sdtdatahash" xmlns:w16se="http://schemas.microsoft.com/office/word/2015/wordml/symex" xmlns:wpg="http://schemas.microsoft.com/office/word/2010/wordprocessingGroup" xmlns:wpi="http://schemas.microsoft.com/office/word/2010/wordprocessingInk" xmlns:wne="http://schemas.microsoft.com/office/word/2006/wordml" xmlns:wps="http://schemas.microsoft.com/office/word/2010/wordprocessingShape" mc:Ignorable="w14 w15 w16se w16cid w16 w16cex w16sdtdh w16du wp14">
   <w:abstractNum w:abstractNumId="0" w15:restartNumberingAfterBreak="0">
     <w:nsid w:val="FFFFFF7C"/>
     <w:multiLevelType w:val="singleLevel"/>
@@ -69598,7 +69639,7 @@
 </file>
 
 <file path=word/styles.xml><?xml version="1.0" encoding="utf-8"?>
-<w:styles xmlns:mc="http://schemas.openxmlformats.org/markup-compatibility/2006" xmlns:r="http://schemas.openxmlformats.org/officeDocument/2006/relationships" xmlns:w="http://schemas.openxmlformats.org/wordprocessingml/2006/main" xmlns:w14="http://schemas.microsoft.com/office/word/2010/wordml" xmlns:w15="http://schemas.microsoft.com/office/word/2012/wordml" xmlns:w16cex="http://schemas.microsoft.com/office/word/2018/wordml/cex" xmlns:w16cid="http://schemas.microsoft.com/office/word/2016/wordml/cid" xmlns:w16="http://schemas.microsoft.com/office/word/2018/wordml" xmlns:w16sdtdh="http://schemas.microsoft.com/office/word/2020/wordml/sdtdatahash" xmlns:w16se="http://schemas.microsoft.com/office/word/2015/wordml/symex" mc:Ignorable="w14 w15 w16se w16cid w16 w16cex w16sdtdh">
+<w:styles xmlns:mc="http://schemas.openxmlformats.org/markup-compatibility/2006" xmlns:r="http://schemas.openxmlformats.org/officeDocument/2006/relationships" xmlns:w="http://schemas.openxmlformats.org/wordprocessingml/2006/main" xmlns:w14="http://schemas.microsoft.com/office/word/2010/wordml" xmlns:w15="http://schemas.microsoft.com/office/word/2012/wordml" xmlns:w16cex="http://schemas.microsoft.com/office/word/2018/wordml/cex" xmlns:w16cid="http://schemas.microsoft.com/office/word/2016/wordml/cid" xmlns:w16="http://schemas.microsoft.com/office/word/2018/wordml" xmlns:w16du="http://schemas.microsoft.com/office/word/2023/wordml/word16du" xmlns:w16sdtdh="http://schemas.microsoft.com/office/word/2020/wordml/sdtdatahash" xmlns:w16se="http://schemas.microsoft.com/office/word/2015/wordml/symex" mc:Ignorable="w14 w15 w16se w16cid w16 w16cex w16sdtdh w16du">
   <w:docDefaults>
     <w:rPrDefault>
       <w:rPr>

</xml_diff>